<commit_message>
Proposal added, Readme updated with proposal content
</commit_message>
<xml_diff>
--- a/CIS _519_Project_Proposal.docx
+++ b/CIS _519_Project_Proposal.docx
@@ -17,7 +17,7 @@
           <w:b/>
           <w:bCs/>
         </w:rPr>
-        <w:t>CIS 519 Project Proposal</w:t>
+        <w:t>Quadrotor Path Planning with Limited Environment Perception</w:t>
       </w:r>
     </w:p>
     <w:p>
@@ -94,10 +94,282 @@
     </w:p>
     <w:p>
       <w:pPr>
-        <w:rPr>
-          <w:rFonts w:ascii="Times New Roman" w:hAnsi="Times New Roman" w:cs="Times New Roman"/>
-        </w:rPr>
-      </w:pPr>
+        <w:jc w:val="center"/>
+        <w:rPr>
+          <w:rFonts w:ascii="Times New Roman" w:hAnsi="Times New Roman" w:cs="Times New Roman"/>
+          <w:b/>
+          <w:bCs/>
+        </w:rPr>
+      </w:pPr>
+    </w:p>
+    <w:p>
+      <w:pPr>
+        <w:rPr>
+          <w:rFonts w:ascii="Times New Roman" w:hAnsi="Times New Roman" w:cs="Times New Roman"/>
+        </w:rPr>
+      </w:pPr>
+      <w:r>
+        <w:rPr>
+          <w:rFonts w:ascii="Times New Roman" w:hAnsi="Times New Roman" w:cs="Times New Roman"/>
+        </w:rPr>
+        <w:t>As MEAM students, we have been working on Advanced Robotics with topics related to quadrotor flight planning. In a typical situation, we would be given the entire map of the environment with positions of obstacles, a starting point and an end point. Based on the information given, we need to generate a path which avoids all the obstacles with the shortest path length. This is usually done by applying Dijkstra, A* and RRT algorithms. Although these path finding techniques are fast and optimal, they only apply to situations where the map is already given.</w:t>
+      </w:r>
+    </w:p>
+    <w:p>
+      <w:pPr>
+        <w:rPr>
+          <w:rFonts w:ascii="Times New Roman" w:hAnsi="Times New Roman" w:cs="Times New Roman"/>
+        </w:rPr>
+      </w:pPr>
+      <w:r>
+        <w:rPr>
+          <w:rFonts w:ascii="Times New Roman" w:hAnsi="Times New Roman" w:cs="Times New Roman"/>
+        </w:rPr>
+        <w:t xml:space="preserve">We want to incorporate our knowledge in applied </w:t>
+      </w:r>
+      <w:r>
+        <w:rPr>
+          <w:rFonts w:ascii="Times New Roman" w:hAnsi="Times New Roman" w:cs="Times New Roman"/>
+        </w:rPr>
+        <w:t xml:space="preserve">machine learning to help generalize this path planning idea. This means, we want to put our quadrotor into any random new and unknown </w:t>
+      </w:r>
+      <w:r>
+        <w:rPr>
+          <w:rFonts w:ascii="Times New Roman" w:hAnsi="Times New Roman" w:cs="Times New Roman"/>
+        </w:rPr>
+        <w:t>environment and</w:t>
+      </w:r>
+      <w:r>
+        <w:rPr>
+          <w:rFonts w:ascii="Times New Roman" w:hAnsi="Times New Roman" w:cs="Times New Roman"/>
+        </w:rPr>
+        <w:t xml:space="preserve"> ask it to generate a considerably optimal path to the destination based on its sensors with limited perception of surrounding</w:t>
+      </w:r>
+      <w:r>
+        <w:rPr>
+          <w:rFonts w:ascii="Times New Roman" w:hAnsi="Times New Roman" w:cs="Times New Roman" w:hint="eastAsia"/>
+        </w:rPr>
+        <w:t>.</w:t>
+      </w:r>
+      <w:r>
+        <w:rPr>
+          <w:rFonts w:ascii="Times New Roman" w:hAnsi="Times New Roman" w:cs="Times New Roman"/>
+        </w:rPr>
+        <w:t xml:space="preserve"> Combining this unknown environment navigation technique and good attitude &amp; position control on the quadrotor, we would be able to navigate our quadrotor through extreme environments including explorations and rescues.</w:t>
+      </w:r>
+    </w:p>
+    <w:p>
+      <w:pPr>
+        <w:rPr>
+          <w:rFonts w:ascii="Times New Roman" w:hAnsi="Times New Roman" w:cs="Times New Roman"/>
+        </w:rPr>
+      </w:pPr>
+    </w:p>
+    <w:p>
+      <w:pPr>
+        <w:rPr>
+          <w:rFonts w:ascii="Times New Roman" w:hAnsi="Times New Roman" w:cs="Times New Roman"/>
+          <w:b/>
+          <w:bCs/>
+        </w:rPr>
+      </w:pPr>
+      <w:r>
+        <w:rPr>
+          <w:rFonts w:ascii="Times New Roman" w:hAnsi="Times New Roman" w:cs="Times New Roman"/>
+          <w:b/>
+          <w:bCs/>
+        </w:rPr>
+        <w:t>What data to use?</w:t>
+      </w:r>
+    </w:p>
+    <w:p>
+      <w:pPr>
+        <w:rPr>
+          <w:rFonts w:ascii="Times New Roman" w:hAnsi="Times New Roman" w:cs="Times New Roman"/>
+        </w:rPr>
+      </w:pPr>
+      <w:r>
+        <w:rPr>
+          <w:rFonts w:ascii="Times New Roman" w:hAnsi="Times New Roman" w:cs="Times New Roman"/>
+        </w:rPr>
+        <w:t xml:space="preserve">This project will be based on sandbox simulation data. We already have python code to generate random 3D maps with obstacles. We want to </w:t>
+      </w:r>
+      <w:r>
+        <w:rPr>
+          <w:rFonts w:ascii="Times New Roman" w:hAnsi="Times New Roman" w:cs="Times New Roman"/>
+        </w:rPr>
+        <w:t xml:space="preserve">first use A* algorithm to generate the optimal </w:t>
+      </w:r>
+      <w:r>
+        <w:rPr>
+          <w:rFonts w:ascii="Times New Roman" w:hAnsi="Times New Roman" w:cs="Times New Roman"/>
+        </w:rPr>
+        <w:t>path in space based on the map generated. Then we record the flat outputs of each point including the position, velocity, higher derivatives of velocity, heading and surrounding obstacles in sensor range. We will use these flat outputs as our features to train our model.</w:t>
+      </w:r>
+    </w:p>
+    <w:p>
+      <w:pPr>
+        <w:rPr>
+          <w:rFonts w:ascii="Times New Roman" w:hAnsi="Times New Roman" w:cs="Times New Roman"/>
+        </w:rPr>
+      </w:pPr>
+    </w:p>
+    <w:p>
+      <w:pPr>
+        <w:rPr>
+          <w:rFonts w:ascii="Times New Roman" w:hAnsi="Times New Roman" w:cs="Times New Roman"/>
+          <w:b/>
+          <w:bCs/>
+        </w:rPr>
+      </w:pPr>
+      <w:r>
+        <w:rPr>
+          <w:rFonts w:ascii="Times New Roman" w:hAnsi="Times New Roman" w:cs="Times New Roman"/>
+          <w:b/>
+          <w:bCs/>
+        </w:rPr>
+        <w:t>What classifier to use?</w:t>
+      </w:r>
+    </w:p>
+    <w:p>
+      <w:pPr>
+        <w:rPr>
+          <w:rFonts w:ascii="Times New Roman" w:hAnsi="Times New Roman" w:cs="Times New Roman"/>
+        </w:rPr>
+      </w:pPr>
+      <w:r>
+        <w:rPr>
+          <w:rFonts w:ascii="Times New Roman" w:hAnsi="Times New Roman" w:cs="Times New Roman"/>
+        </w:rPr>
+        <w:t xml:space="preserve">Inspired by the work done by </w:t>
+      </w:r>
+      <w:proofErr w:type="spellStart"/>
+      <w:r>
+        <w:rPr>
+          <w:rFonts w:ascii="Times New Roman" w:hAnsi="Times New Roman" w:cs="Times New Roman"/>
+        </w:rPr>
+        <w:t>Vikranth</w:t>
+      </w:r>
+      <w:proofErr w:type="spellEnd"/>
+      <w:r>
+        <w:rPr>
+          <w:rFonts w:ascii="Times New Roman" w:hAnsi="Times New Roman" w:cs="Times New Roman"/>
+        </w:rPr>
+        <w:t xml:space="preserve"> </w:t>
+      </w:r>
+      <w:proofErr w:type="spellStart"/>
+      <w:r>
+        <w:rPr>
+          <w:rFonts w:ascii="Times New Roman" w:hAnsi="Times New Roman" w:cs="Times New Roman"/>
+        </w:rPr>
+        <w:t>Dwaracherla’s</w:t>
+      </w:r>
+      <w:proofErr w:type="spellEnd"/>
+      <w:r>
+        <w:rPr>
+          <w:rFonts w:ascii="Times New Roman" w:hAnsi="Times New Roman" w:cs="Times New Roman"/>
+        </w:rPr>
+        <w:t xml:space="preserve"> team from Stanford University</w:t>
+      </w:r>
+      <w:r>
+        <w:rPr>
+          <w:rStyle w:val="FootnoteReference"/>
+          <w:rFonts w:ascii="Times New Roman" w:hAnsi="Times New Roman" w:cs="Times New Roman"/>
+        </w:rPr>
+        <w:footnoteReference w:id="1"/>
+      </w:r>
+      <w:r>
+        <w:rPr>
+          <w:rFonts w:ascii="Times New Roman" w:hAnsi="Times New Roman" w:cs="Times New Roman"/>
+        </w:rPr>
+        <w:t xml:space="preserve">, we will be using Q-learning approach which approximate the optimal decision function using </w:t>
+      </w:r>
+      <w:r>
+        <w:rPr>
+          <w:rFonts w:ascii="Times New Roman" w:hAnsi="Times New Roman" w:cs="Times New Roman"/>
+        </w:rPr>
+        <w:t>neural networks. For each point, we will have the sensor data from simulation and other measurements as input features and the action taken under that circumstance as our labels. The reward mechanism for each step taken will be determined later in this project.</w:t>
+      </w:r>
+    </w:p>
+    <w:p>
+      <w:pPr>
+        <w:rPr>
+          <w:rFonts w:ascii="Times New Roman" w:hAnsi="Times New Roman" w:cs="Times New Roman"/>
+        </w:rPr>
+      </w:pPr>
+    </w:p>
+    <w:p>
+      <w:pPr>
+        <w:rPr>
+          <w:rFonts w:ascii="Times New Roman" w:hAnsi="Times New Roman" w:cs="Times New Roman"/>
+          <w:b/>
+          <w:bCs/>
+        </w:rPr>
+      </w:pPr>
+      <w:r>
+        <w:rPr>
+          <w:rFonts w:ascii="Times New Roman" w:hAnsi="Times New Roman" w:cs="Times New Roman"/>
+          <w:b/>
+          <w:bCs/>
+        </w:rPr>
+        <w:t>Minimum Goal</w:t>
+      </w:r>
+    </w:p>
+    <w:p>
+      <w:pPr>
+        <w:rPr>
+          <w:rFonts w:ascii="Times New Roman" w:hAnsi="Times New Roman" w:cs="Times New Roman"/>
+        </w:rPr>
+      </w:pPr>
+      <w:r>
+        <w:rPr>
+          <w:rFonts w:ascii="Times New Roman" w:hAnsi="Times New Roman" w:cs="Times New Roman"/>
+        </w:rPr>
+        <w:t>The minimum expectation for this project is to develop a model that is able to produce a feasible and comparably optimal path with only limited knowledge of surroundings under any random circumstances. By saying path planning, it does not take kinematics and kinetics into account, it is just the optimal path we can achieve supposing we have an absolutely perfect controller.</w:t>
+      </w:r>
+    </w:p>
+    <w:p>
+      <w:pPr>
+        <w:rPr>
+          <w:rFonts w:ascii="Times New Roman" w:hAnsi="Times New Roman" w:cs="Times New Roman"/>
+        </w:rPr>
+      </w:pPr>
+    </w:p>
+    <w:p>
+      <w:pPr>
+        <w:rPr>
+          <w:rFonts w:ascii="Times New Roman" w:hAnsi="Times New Roman" w:cs="Times New Roman"/>
+          <w:b/>
+          <w:bCs/>
+        </w:rPr>
+      </w:pPr>
+      <w:r>
+        <w:rPr>
+          <w:rFonts w:ascii="Times New Roman" w:hAnsi="Times New Roman" w:cs="Times New Roman"/>
+          <w:b/>
+          <w:bCs/>
+        </w:rPr>
+        <w:t>Higher Expectation</w:t>
+      </w:r>
+    </w:p>
+    <w:p>
+      <w:pPr>
+        <w:rPr>
+          <w:rFonts w:ascii="Times New Roman" w:hAnsi="Times New Roman" w:cs="Times New Roman" w:hint="eastAsia"/>
+        </w:rPr>
+      </w:pPr>
+      <w:r>
+        <w:rPr>
+          <w:rFonts w:ascii="Times New Roman" w:hAnsi="Times New Roman" w:cs="Times New Roman"/>
+        </w:rPr>
+        <w:t xml:space="preserve">If we have achieved the minimum goal earlier than expected, we are going to pick up the kinematics part of the quadrotor. The path will then evolve to a fully constrained trajectory which requires the quadrotor to fly according to physics law. </w:t>
+      </w:r>
+      <w:r>
+        <w:rPr>
+          <w:rFonts w:ascii="Times New Roman" w:hAnsi="Times New Roman" w:cs="Times New Roman"/>
+        </w:rPr>
+        <w:t>By doing that, we need to take in some extra kinematics features into our consideration.</w:t>
+      </w:r>
       <w:bookmarkStart w:id="0" w:name="_GoBack"/>
       <w:bookmarkEnd w:id="0"/>
     </w:p>
@@ -109,6 +381,69 @@
     </w:sectPr>
   </w:body>
 </w:document>
+</file>
+
+<file path=word/endnotes.xml><?xml version="1.0" encoding="utf-8"?>
+<w:endnotes xmlns:wpc="http://schemas.microsoft.com/office/word/2010/wordprocessingCanvas" xmlns:cx="http://schemas.microsoft.com/office/drawing/2014/chartex" xmlns:cx1="http://schemas.microsoft.com/office/drawing/2015/9/8/chartex" xmlns:cx2="http://schemas.microsoft.com/office/drawing/2015/10/21/chartex" xmlns:cx3="http://schemas.microsoft.com/office/drawing/2016/5/9/chartex" xmlns:cx4="http://schemas.microsoft.com/office/drawing/2016/5/10/chartex" xmlns:cx5="http://schemas.microsoft.com/office/drawing/2016/5/11/chartex" xmlns:cx6="http://schemas.microsoft.com/office/drawing/2016/5/12/chartex" xmlns:cx7="http://schemas.microsoft.com/office/drawing/2016/5/13/chartex" xmlns:cx8="http://schemas.microsoft.com/office/drawing/2016/5/14/chartex" xmlns:mc="http://schemas.openxmlformats.org/markup-compatibility/2006" xmlns:aink="http://schemas.microsoft.com/office/drawing/2016/ink" xmlns:am3d="http://schemas.microsoft.com/office/drawing/2017/model3d" xmlns:o="urn:schemas-microsoft-com:office:office" xmlns:r="http://schemas.openxmlformats.org/officeDocument/2006/relationships" xmlns:m="http://schemas.openxmlformats.org/officeDocument/2006/math" xmlns:v="urn:schemas-microsoft-com:vml" xmlns:wp14="http://schemas.microsoft.com/office/word/2010/wordprocessingDrawing" xmlns:wp="http://schemas.openxmlformats.org/drawingml/2006/wordprocessingDrawing" xmlns:w10="urn:schemas-microsoft-com:office:word" xmlns:w="http://schemas.openxmlformats.org/wordprocessingml/2006/main" xmlns:w14="http://schemas.microsoft.com/office/word/2010/wordml" xmlns:w15="http://schemas.microsoft.com/office/word/2012/wordml" xmlns:w16cid="http://schemas.microsoft.com/office/word/2016/wordml/cid" xmlns:w16se="http://schemas.microsoft.com/office/word/2015/wordml/symex" xmlns:wpg="http://schemas.microsoft.com/office/word/2010/wordprocessingGroup" xmlns:wpi="http://schemas.microsoft.com/office/word/2010/wordprocessingInk" xmlns:wne="http://schemas.microsoft.com/office/word/2006/wordml" xmlns:wps="http://schemas.microsoft.com/office/word/2010/wordprocessingShape" mc:Ignorable="w14 w15 w16se w16cid wp14">
+  <w:endnote w:type="separator" w:id="-1">
+    <w:p>
+      <w:r>
+        <w:separator/>
+      </w:r>
+    </w:p>
+  </w:endnote>
+  <w:endnote w:type="continuationSeparator" w:id="0">
+    <w:p>
+      <w:r>
+        <w:continuationSeparator/>
+      </w:r>
+    </w:p>
+  </w:endnote>
+</w:endnotes>
+</file>
+
+<file path=word/footnotes.xml><?xml version="1.0" encoding="utf-8"?>
+<w:footnotes xmlns:wpc="http://schemas.microsoft.com/office/word/2010/wordprocessingCanvas" xmlns:cx="http://schemas.microsoft.com/office/drawing/2014/chartex" xmlns:cx1="http://schemas.microsoft.com/office/drawing/2015/9/8/chartex" xmlns:cx2="http://schemas.microsoft.com/office/drawing/2015/10/21/chartex" xmlns:cx3="http://schemas.microsoft.com/office/drawing/2016/5/9/chartex" xmlns:cx4="http://schemas.microsoft.com/office/drawing/2016/5/10/chartex" xmlns:cx5="http://schemas.microsoft.com/office/drawing/2016/5/11/chartex" xmlns:cx6="http://schemas.microsoft.com/office/drawing/2016/5/12/chartex" xmlns:cx7="http://schemas.microsoft.com/office/drawing/2016/5/13/chartex" xmlns:cx8="http://schemas.microsoft.com/office/drawing/2016/5/14/chartex" xmlns:mc="http://schemas.openxmlformats.org/markup-compatibility/2006" xmlns:aink="http://schemas.microsoft.com/office/drawing/2016/ink" xmlns:am3d="http://schemas.microsoft.com/office/drawing/2017/model3d" xmlns:o="urn:schemas-microsoft-com:office:office" xmlns:r="http://schemas.openxmlformats.org/officeDocument/2006/relationships" xmlns:m="http://schemas.openxmlformats.org/officeDocument/2006/math" xmlns:v="urn:schemas-microsoft-com:vml" xmlns:wp14="http://schemas.microsoft.com/office/word/2010/wordprocessingDrawing" xmlns:wp="http://schemas.openxmlformats.org/drawingml/2006/wordprocessingDrawing" xmlns:w10="urn:schemas-microsoft-com:office:word" xmlns:w="http://schemas.openxmlformats.org/wordprocessingml/2006/main" xmlns:w14="http://schemas.microsoft.com/office/word/2010/wordml" xmlns:w15="http://schemas.microsoft.com/office/word/2012/wordml" xmlns:w16cid="http://schemas.microsoft.com/office/word/2016/wordml/cid" xmlns:w16se="http://schemas.microsoft.com/office/word/2015/wordml/symex" xmlns:wpg="http://schemas.microsoft.com/office/word/2010/wordprocessingGroup" xmlns:wpi="http://schemas.microsoft.com/office/word/2010/wordprocessingInk" xmlns:wne="http://schemas.microsoft.com/office/word/2006/wordml" xmlns:wps="http://schemas.microsoft.com/office/word/2010/wordprocessingShape" mc:Ignorable="w14 w15 w16se w16cid wp14">
+  <w:footnote w:type="separator" w:id="-1">
+    <w:p>
+      <w:r>
+        <w:separator/>
+      </w:r>
+    </w:p>
+  </w:footnote>
+  <w:footnote w:type="continuationSeparator" w:id="0">
+    <w:p>
+      <w:r>
+        <w:continuationSeparator/>
+      </w:r>
+    </w:p>
+  </w:footnote>
+  <w:footnote w:id="1">
+    <w:p>
+      <w:pPr>
+        <w:pStyle w:val="FootnoteText"/>
+      </w:pPr>
+      <w:r>
+        <w:rPr>
+          <w:rStyle w:val="FootnoteReference"/>
+        </w:rPr>
+        <w:footnoteRef/>
+      </w:r>
+      <w:r>
+        <w:t xml:space="preserve"> </w:t>
+      </w:r>
+      <w:r>
+        <w:t>http://cs229.stanford.edu/proj2016/poster/DwaracherlaSankarPatil</w:t>
+      </w:r>
+      <w:r>
+        <w:t>-s</w:t>
+      </w:r>
+      <w:r>
+        <w:t>MotionPlanningIn%20UnknownEnvironments-poster.pdf</w:t>
+      </w:r>
+    </w:p>
+  </w:footnote>
+</w:footnotes>
 </file>
 
 <file path=word/styles.xml><?xml version="1.0" encoding="utf-8"?>
@@ -533,6 +868,42 @@
     <w:semiHidden/>
     <w:unhideWhenUsed/>
   </w:style>
+  <w:style w:type="paragraph" w:styleId="FootnoteText">
+    <w:name w:val="footnote text"/>
+    <w:basedOn w:val="Normal"/>
+    <w:link w:val="FootnoteTextChar"/>
+    <w:uiPriority w:val="99"/>
+    <w:semiHidden/>
+    <w:unhideWhenUsed/>
+    <w:rsid w:val="00E37507"/>
+    <w:rPr>
+      <w:sz w:val="20"/>
+      <w:szCs w:val="20"/>
+    </w:rPr>
+  </w:style>
+  <w:style w:type="character" w:customStyle="1" w:styleId="FootnoteTextChar">
+    <w:name w:val="Footnote Text Char"/>
+    <w:basedOn w:val="DefaultParagraphFont"/>
+    <w:link w:val="FootnoteText"/>
+    <w:uiPriority w:val="99"/>
+    <w:semiHidden/>
+    <w:rsid w:val="00E37507"/>
+    <w:rPr>
+      <w:sz w:val="20"/>
+      <w:szCs w:val="20"/>
+    </w:rPr>
+  </w:style>
+  <w:style w:type="character" w:styleId="FootnoteReference">
+    <w:name w:val="footnote reference"/>
+    <w:basedOn w:val="DefaultParagraphFont"/>
+    <w:uiPriority w:val="99"/>
+    <w:semiHidden/>
+    <w:unhideWhenUsed/>
+    <w:rsid w:val="00E37507"/>
+    <w:rPr>
+      <w:vertAlign w:val="superscript"/>
+    </w:rPr>
+  </w:style>
 </w:styles>
 </file>
 
@@ -829,4 +1200,16 @@
     </a:ext>
   </a:extLst>
 </a:theme>
+</file>
+
+<file path=customXml/item1.xml><?xml version="1.0" encoding="utf-8"?>
+<b:Sources xmlns:b="http://schemas.openxmlformats.org/officeDocument/2006/bibliography" xmlns="http://schemas.openxmlformats.org/officeDocument/2006/bibliography" SelectedStyle="/APASixthEditionOfficeOnline.xsl" StyleName="APA" Version="6"/>
+</file>
+
+<file path=customXml/itemProps1.xml><?xml version="1.0" encoding="utf-8"?>
+<ds:datastoreItem xmlns:ds="http://schemas.openxmlformats.org/officeDocument/2006/customXml" ds:itemID="{A2288C23-9C86-074F-A2EB-F0F7F490FA1B}">
+  <ds:schemaRefs>
+    <ds:schemaRef ds:uri="http://schemas.openxmlformats.org/officeDocument/2006/bibliography"/>
+  </ds:schemaRefs>
+</ds:datastoreItem>
 </file>
</xml_diff>